<commit_message>
Added HSPC Spec Doc
Made some changes to the Spec Doc.
</commit_message>
<xml_diff>
--- a/data files/hspc-specifications.docx
+++ b/data files/hspc-specifications.docx
@@ -79,12 +79,7 @@
         <w:t xml:space="preserve"> Web Application should handle all aspects involved with registration, event management and administration. </w:t>
       </w:r>
       <w:r>
-        <w:t>Our primary audience for this project is advisors and students from Kansas high schools, computer science faculty and staff, and volunteer judges. Our goal is to provide a streamlined, easy, and intuitive way for all users to act within their respective roles. Advisors should be able to re</w:t>
-      </w:r>
-      <w:bookmarkStart w:id="0" w:name="_GoBack"/>
-      <w:bookmarkEnd w:id="0"/>
-      <w:r>
-        <w:t xml:space="preserve">gister teams of students for events. Teams/Students will have access to questions of varying difficulty at said events. Judges will have the ability to see questions and teams. Administrators should be able to create events, add questions to said event with varying difficulty, and alter team information. In short, Administrators will have all access to every portal and behavior necessary within the application. Master </w:t>
+        <w:t xml:space="preserve">Our primary audience for this project is advisors and students from Kansas high schools, computer science faculty and staff, and volunteer judges. Our goal is to provide a streamlined, easy, and intuitive way for all users to act within their respective roles. Advisors should be able to register teams of students for events. Teams/Students will have access to questions of varying difficulty at said events. Judges will have the ability to see questions and teams. Administrators should be able to create events, add questions to said event with varying difficulty, and alter team information. In short, Administrators will have all access to every portal and behavior necessary within the application. Master </w:t>
       </w:r>
       <w:r>
         <w:t>users</w:t>
@@ -292,10 +287,7 @@
       </w:pPr>
       <w:r>
         <w:lastRenderedPageBreak/>
-        <w:t>Design</w:t>
-      </w:r>
-      <w:r>
-        <w:t xml:space="preserve"> (cont.)</w:t>
+        <w:t>Design (cont.)</w:t>
       </w:r>
     </w:p>
     <w:p>
@@ -458,6 +450,9 @@
         <w:lastRenderedPageBreak/>
         <w:t>Hosting</w:t>
       </w:r>
+      <w:r>
+        <w:t xml:space="preserve"> &amp; Environment</w:t>
+      </w:r>
     </w:p>
     <w:p>
       <w:pPr>
@@ -513,6 +508,14 @@
       <w:r>
         <w:t>.</w:t>
       </w:r>
+      <w:r>
+        <w:t xml:space="preserve"> </w:t>
+      </w:r>
+      <w:bookmarkStart w:id="0" w:name="_GoBack"/>
+      <w:bookmarkEnd w:id="0"/>
+      <w:r>
+        <w:t>Our current environment with Ubuntu includes Node v.11.1.0, React v.16.6.1, React-Boostrap v.0.32.4, and Axios v.0.18.0.</w:t>
+      </w:r>
     </w:p>
     <w:p>
       <w:pPr>
@@ -550,13 +553,7 @@
       </w:pPr>
       <w:r>
         <w:tab/>
-        <w:t xml:space="preserve">A few milestones we have reached with this project include but are not limited to a fully functional authentication system, basic portal / component design, a fully functioning database, a fully functioning implementation of Axios. More specific milestones include </w:t>
-      </w:r>
-      <w:r>
-        <w:t>a working registration system for</w:t>
-      </w:r>
-      <w:r>
-        <w:t xml:space="preserve"> users, the ability to create custom teams’ w/members, and a working implementation of a captcha. Milestones in the future will include a </w:t>
+        <w:t xml:space="preserve">A few milestones we have reached with this project include but are not limited to a fully functional authentication system, basic portal / component design, a fully functioning database, a fully functioning implementation of Axios. More specific milestones include a working registration system for users, the ability to create custom teams’ w/members, and a working implementation of a captcha. Milestones in the future will include a </w:t>
       </w:r>
       <w:r>
         <w:t xml:space="preserve">fully functional Event creation process and a timer for Events. </w:t>

</xml_diff>